<commit_message>
Bluetooth Scanner source code added
</commit_message>
<xml_diff>
--- a/Capstone Introduction.docx
+++ b/Capstone Introduction.docx
@@ -24,8 +24,6 @@
       <w:r>
         <w:t>andering Prevention Using Proximity Beacons</w:t>
       </w:r>
-      <w:bookmarkStart w:id="0" w:name="_GoBack"/>
-      <w:bookmarkEnd w:id="0"/>
     </w:p>
     <w:p/>
     <w:p>
@@ -52,29 +50,13 @@
         <w:t xml:space="preserve"> worry about is a resident wandering off. This is especially true for residents suffering from dementia. Addressing this concern about wandering has been approached from many angles but none have </w:t>
       </w:r>
       <w:r>
-        <w:t xml:space="preserve">produced a solution that is as non-invasive as </w:t>
-      </w:r>
-      <w:proofErr w:type="spellStart"/>
-      <w:r>
-        <w:t>iBeacons</w:t>
-      </w:r>
-      <w:proofErr w:type="spellEnd"/>
-      <w:r>
-        <w:t xml:space="preserve"> embedded in everyday items such as shoes or cane</w:t>
+        <w:t>produced a solution that is as non-invasive as iBeacons embedded in everyday items such as shoes or cane</w:t>
       </w:r>
       <w:r>
         <w:t>s</w:t>
       </w:r>
       <w:r>
-        <w:t xml:space="preserve">. </w:t>
-      </w:r>
-      <w:proofErr w:type="spellStart"/>
-      <w:r>
-        <w:t>iBeacons</w:t>
-      </w:r>
-      <w:proofErr w:type="spellEnd"/>
-      <w:r>
-        <w:t xml:space="preserve"> use Smart-Bluetooth technology to transmit </w:t>
+        <w:t xml:space="preserve">. iBeacons use Smart-Bluetooth technology to transmit </w:t>
       </w:r>
       <w:r>
         <w:t>data packets up to 200</w:t>
@@ -130,6 +112,27 @@
       </w:r>
       <w:r>
         <w:t>These beacons will communicate with a central hub in their home. The hub is responsible for monitoring the presence of beacons and what to do if one goes missing. The central hub can listen for as many beacons as necessary, and using local internet solutions will be able to contact caregivers or emergency services should a resident go missing. This solution is invisible to the residents, and will reduce the lag time between a resident going missing, and authorities being notified.</w:t>
+      </w:r>
+    </w:p>
+    <w:p>
+      <w:pPr>
+        <w:ind w:firstLine="720"/>
+      </w:pPr>
+      <w:r>
+        <w:rPr>
+          <w:b/>
+        </w:rPr>
+        <w:t>NOT Implemented into the paragraphs</w:t>
+      </w:r>
+      <w:bookmarkStart w:id="0" w:name="_GoBack"/>
+      <w:bookmarkEnd w:id="0"/>
+    </w:p>
+    <w:p>
+      <w:pPr>
+        <w:ind w:firstLine="720"/>
+      </w:pPr>
+      <w:r>
+        <w:t>This work on dementia related wandering is motivated by a call to action from the Maine Policy Review \cite{MPR}. The call to action discusses the rising elderly population and the demographic shift Maine is facing as well as what needs to be done to help this growing community. It further points out that the University of Maine’s mission statement is to ``advance learning and discovery … while addressing complex challenges and opportunities of the 21st century’’ making them ``well poised to respond to the aging demographic’’\cite{MPR}. The iBeacon approach is inspired by research I began at the Virtual Environment and Multimodal Interaction Lab (VEMI) at the University of Maine involving the use of iBeacons to help people navigate an indoor space without vision</w:t>
       </w:r>
     </w:p>
     <w:sectPr>

</xml_diff>